<commit_message>
Corrección del error 12
Actualización de la historia 9, corrección del nombre del boton cambiar estado.
</commit_message>
<xml_diff>
--- a/Sprints_Historias de usuario/Parte#1 - Analisis y diseño/Grupo_1_Sprint_Backlog.docx
+++ b/Sprints_Historias de usuario/Parte#1 - Analisis y diseño/Grupo_1_Sprint_Backlog.docx
@@ -328,7 +328,6 @@
           <w:lang w:val="en-US"/>
         </w:rPr>
       </w:pPr>
-      <w:proofErr w:type="spellStart"/>
       <w:r>
         <w:rPr>
           <w:rFonts w:ascii="Times New Roman" w:hAnsi="Times New Roman" w:cs="Times New Roman"/>
@@ -337,18 +336,7 @@
           <w:szCs w:val="24"/>
           <w:lang w:val="en-US"/>
         </w:rPr>
-        <w:t>Catedrática</w:t>
-      </w:r>
-      <w:proofErr w:type="spellEnd"/>
-      <w:r>
-        <w:rPr>
-          <w:rFonts w:ascii="Times New Roman" w:hAnsi="Times New Roman" w:cs="Times New Roman"/>
-          <w:b/>
-          <w:sz w:val="24"/>
-          <w:szCs w:val="24"/>
-          <w:lang w:val="en-US"/>
-        </w:rPr>
-        <w:t xml:space="preserve">: </w:t>
+        <w:t xml:space="preserve">Catedrática: </w:t>
       </w:r>
     </w:p>
     <w:p>
@@ -524,18 +512,8 @@
           <w:sz w:val="24"/>
           <w:szCs w:val="24"/>
         </w:rPr>
-        <w:t xml:space="preserve">Karla Abigail Sierra </w:t>
+        <w:t>Karla Abigail Sierra Paztrana</w:t>
       </w:r>
-      <w:proofErr w:type="spellStart"/>
-      <w:r>
-        <w:rPr>
-          <w:rFonts w:ascii="Times New Roman" w:hAnsi="Times New Roman" w:cs="Times New Roman"/>
-          <w:sz w:val="24"/>
-          <w:szCs w:val="24"/>
-        </w:rPr>
-        <w:t>Paztrana</w:t>
-      </w:r>
-      <w:proofErr w:type="spellEnd"/>
       <w:r>
         <w:rPr>
           <w:rFonts w:ascii="Times New Roman" w:hAnsi="Times New Roman" w:cs="Times New Roman"/>
@@ -569,25 +547,7 @@
           <w:sz w:val="24"/>
           <w:szCs w:val="24"/>
         </w:rPr>
-        <w:t xml:space="preserve">Maryury </w:t>
-      </w:r>
-      <w:proofErr w:type="spellStart"/>
-      <w:r>
-        <w:rPr>
-          <w:rFonts w:ascii="Times New Roman" w:hAnsi="Times New Roman" w:cs="Times New Roman"/>
-          <w:sz w:val="24"/>
-          <w:szCs w:val="24"/>
-        </w:rPr>
-        <w:t>Virsai</w:t>
-      </w:r>
-      <w:proofErr w:type="spellEnd"/>
-      <w:r>
-        <w:rPr>
-          <w:rFonts w:ascii="Times New Roman" w:hAnsi="Times New Roman" w:cs="Times New Roman"/>
-          <w:sz w:val="24"/>
-          <w:szCs w:val="24"/>
-        </w:rPr>
-        <w:t xml:space="preserve"> Chacón López</w:t>
+        <w:t>Maryury Virsai Chacón López</w:t>
       </w:r>
       <w:r>
         <w:rPr>
@@ -726,25 +686,7 @@
           <w:sz w:val="24"/>
           <w:szCs w:val="24"/>
         </w:rPr>
-        <w:t xml:space="preserve">Desarrollar la primera fase del proyecto AGRO </w:t>
-      </w:r>
-      <w:proofErr w:type="spellStart"/>
-      <w:r>
-        <w:rPr>
-          <w:rFonts w:ascii="Times New Roman" w:hAnsi="Times New Roman" w:cs="Times New Roman"/>
-          <w:sz w:val="24"/>
-          <w:szCs w:val="24"/>
-        </w:rPr>
-        <w:t>System</w:t>
-      </w:r>
-      <w:proofErr w:type="spellEnd"/>
-      <w:r>
-        <w:rPr>
-          <w:rFonts w:ascii="Times New Roman" w:hAnsi="Times New Roman" w:cs="Times New Roman"/>
-          <w:sz w:val="24"/>
-          <w:szCs w:val="24"/>
-        </w:rPr>
-        <w:t xml:space="preserve">, el cual está estructurado con las historias y sus respectivas tareas, las cuales fundamentan el sistema, teniendo como </w:t>
+        <w:t xml:space="preserve">Desarrollar la primera fase del proyecto AGRO System, el cual está estructurado con las historias y sus respectivas tareas, las cuales fundamentan el sistema, teniendo como </w:t>
       </w:r>
       <w:r>
         <w:rPr>
@@ -846,25 +788,14 @@
                 <w:lang w:val="es-HN" w:eastAsia="es-HN"/>
               </w:rPr>
             </w:pPr>
-            <w:proofErr w:type="spellStart"/>
-            <w:r>
-              <w:rPr>
-                <w:rFonts w:ascii="Arial" w:hAnsi="Arial" w:cs="Arial"/>
-                <w:sz w:val="22"/>
-                <w:szCs w:val="22"/>
-                <w:lang w:val="es-HN" w:eastAsia="es-HN"/>
-              </w:rPr>
-              <w:t>Num</w:t>
-            </w:r>
-            <w:proofErr w:type="spellEnd"/>
-            <w:r>
-              <w:rPr>
-                <w:rFonts w:ascii="Arial" w:hAnsi="Arial" w:cs="Arial"/>
-                <w:sz w:val="22"/>
-                <w:szCs w:val="22"/>
-                <w:lang w:val="es-HN" w:eastAsia="es-HN"/>
-              </w:rPr>
-              <w:t>.</w:t>
+            <w:r>
+              <w:rPr>
+                <w:rFonts w:ascii="Arial" w:hAnsi="Arial" w:cs="Arial"/>
+                <w:sz w:val="22"/>
+                <w:szCs w:val="22"/>
+                <w:lang w:val="es-HN" w:eastAsia="es-HN"/>
+              </w:rPr>
+              <w:t>Num.</w:t>
             </w:r>
           </w:p>
         </w:tc>
@@ -1595,7 +1526,6 @@
                 <w:lang w:val="es-HN" w:eastAsia="es-HN"/>
               </w:rPr>
             </w:pPr>
-            <w:proofErr w:type="spellStart"/>
             <w:r>
               <w:rPr>
                 <w:rFonts w:ascii="Arial" w:hAnsi="Arial" w:cs="Arial"/>
@@ -1604,17 +1534,7 @@
                 <w:lang w:val="es-HN" w:eastAsia="es-HN"/>
               </w:rPr>
               <w:lastRenderedPageBreak/>
-              <w:t>Num</w:t>
-            </w:r>
-            <w:proofErr w:type="spellEnd"/>
-            <w:r>
-              <w:rPr>
-                <w:rFonts w:ascii="Arial" w:hAnsi="Arial" w:cs="Arial"/>
-                <w:sz w:val="22"/>
-                <w:szCs w:val="22"/>
-                <w:lang w:val="es-HN" w:eastAsia="es-HN"/>
-              </w:rPr>
-              <w:t>.</w:t>
+              <w:t>Num.</w:t>
             </w:r>
           </w:p>
         </w:tc>
@@ -2237,19 +2157,8 @@
                 <w:szCs w:val="22"/>
                 <w:lang w:val="en-US" w:eastAsia="es-HN"/>
               </w:rPr>
-              <w:t xml:space="preserve">1 hora 30 </w:t>
-            </w:r>
-            <w:proofErr w:type="spellStart"/>
-            <w:r>
-              <w:rPr>
-                <w:rFonts w:ascii="Arial" w:hAnsi="Arial" w:cs="Arial"/>
-                <w:sz w:val="22"/>
-                <w:szCs w:val="22"/>
-                <w:lang w:val="en-US" w:eastAsia="es-HN"/>
-              </w:rPr>
-              <w:t>minutos</w:t>
-            </w:r>
-            <w:proofErr w:type="spellEnd"/>
+              <w:t>1 hora 30 minutos</w:t>
+            </w:r>
           </w:p>
         </w:tc>
       </w:tr>
@@ -2308,25 +2217,14 @@
                 <w:lang w:val="es-HN" w:eastAsia="es-HN"/>
               </w:rPr>
             </w:pPr>
-            <w:proofErr w:type="spellStart"/>
-            <w:r>
-              <w:rPr>
-                <w:rFonts w:ascii="Arial" w:hAnsi="Arial" w:cs="Arial"/>
-                <w:sz w:val="22"/>
-                <w:szCs w:val="22"/>
-                <w:lang w:val="es-HN" w:eastAsia="es-HN"/>
-              </w:rPr>
-              <w:t>Num</w:t>
-            </w:r>
-            <w:proofErr w:type="spellEnd"/>
-            <w:r>
-              <w:rPr>
-                <w:rFonts w:ascii="Arial" w:hAnsi="Arial" w:cs="Arial"/>
-                <w:sz w:val="22"/>
-                <w:szCs w:val="22"/>
-                <w:lang w:val="es-HN" w:eastAsia="es-HN"/>
-              </w:rPr>
-              <w:t>.</w:t>
+            <w:r>
+              <w:rPr>
+                <w:rFonts w:ascii="Arial" w:hAnsi="Arial" w:cs="Arial"/>
+                <w:sz w:val="22"/>
+                <w:szCs w:val="22"/>
+                <w:lang w:val="es-HN" w:eastAsia="es-HN"/>
+              </w:rPr>
+              <w:t>Num.</w:t>
             </w:r>
           </w:p>
         </w:tc>
@@ -2999,7 +2897,6 @@
                 <w:lang w:val="es-HN" w:eastAsia="es-HN"/>
               </w:rPr>
             </w:pPr>
-            <w:proofErr w:type="spellStart"/>
             <w:r>
               <w:rPr>
                 <w:rFonts w:ascii="Arial" w:hAnsi="Arial" w:cs="Arial"/>
@@ -3008,17 +2905,7 @@
                 <w:lang w:val="es-HN" w:eastAsia="es-HN"/>
               </w:rPr>
               <w:lastRenderedPageBreak/>
-              <w:t>Num</w:t>
-            </w:r>
-            <w:proofErr w:type="spellEnd"/>
-            <w:r>
-              <w:rPr>
-                <w:rFonts w:ascii="Arial" w:hAnsi="Arial" w:cs="Arial"/>
-                <w:sz w:val="22"/>
-                <w:szCs w:val="22"/>
-                <w:lang w:val="es-HN" w:eastAsia="es-HN"/>
-              </w:rPr>
-              <w:t>.</w:t>
+              <w:t>Num.</w:t>
             </w:r>
           </w:p>
         </w:tc>
@@ -3676,19 +3563,8 @@
                 <w:szCs w:val="22"/>
                 <w:lang w:val="en-US" w:eastAsia="es-HN"/>
               </w:rPr>
-              <w:t xml:space="preserve">2 horas 10 </w:t>
-            </w:r>
-            <w:proofErr w:type="spellStart"/>
-            <w:r>
-              <w:rPr>
-                <w:rFonts w:ascii="Arial" w:hAnsi="Arial" w:cs="Arial"/>
-                <w:sz w:val="22"/>
-                <w:szCs w:val="22"/>
-                <w:lang w:val="en-US" w:eastAsia="es-HN"/>
-              </w:rPr>
-              <w:t>minutos</w:t>
-            </w:r>
-            <w:proofErr w:type="spellEnd"/>
+              <w:t>2 horas 10 minutos</w:t>
+            </w:r>
           </w:p>
         </w:tc>
       </w:tr>
@@ -3746,25 +3622,14 @@
                 <w:lang w:val="es-HN" w:eastAsia="es-HN"/>
               </w:rPr>
             </w:pPr>
-            <w:proofErr w:type="spellStart"/>
-            <w:r>
-              <w:rPr>
-                <w:rFonts w:ascii="Arial" w:hAnsi="Arial" w:cs="Arial"/>
-                <w:sz w:val="22"/>
-                <w:szCs w:val="22"/>
-                <w:lang w:val="es-HN" w:eastAsia="es-HN"/>
-              </w:rPr>
-              <w:t>Num</w:t>
-            </w:r>
-            <w:proofErr w:type="spellEnd"/>
-            <w:r>
-              <w:rPr>
-                <w:rFonts w:ascii="Arial" w:hAnsi="Arial" w:cs="Arial"/>
-                <w:sz w:val="22"/>
-                <w:szCs w:val="22"/>
-                <w:lang w:val="es-HN" w:eastAsia="es-HN"/>
-              </w:rPr>
-              <w:t>.</w:t>
+            <w:r>
+              <w:rPr>
+                <w:rFonts w:ascii="Arial" w:hAnsi="Arial" w:cs="Arial"/>
+                <w:sz w:val="22"/>
+                <w:szCs w:val="22"/>
+                <w:lang w:val="es-HN" w:eastAsia="es-HN"/>
+              </w:rPr>
+              <w:t>Num.</w:t>
             </w:r>
           </w:p>
         </w:tc>
@@ -4435,7 +4300,6 @@
                 <w:lang w:val="es-HN" w:eastAsia="es-HN"/>
               </w:rPr>
             </w:pPr>
-            <w:proofErr w:type="spellStart"/>
             <w:r>
               <w:rPr>
                 <w:rFonts w:ascii="Arial" w:hAnsi="Arial" w:cs="Arial"/>
@@ -4444,17 +4308,7 @@
                 <w:lang w:val="es-HN" w:eastAsia="es-HN"/>
               </w:rPr>
               <w:lastRenderedPageBreak/>
-              <w:t>Num</w:t>
-            </w:r>
-            <w:proofErr w:type="spellEnd"/>
-            <w:r>
-              <w:rPr>
-                <w:rFonts w:ascii="Arial" w:hAnsi="Arial" w:cs="Arial"/>
-                <w:sz w:val="22"/>
-                <w:szCs w:val="22"/>
-                <w:lang w:val="es-HN" w:eastAsia="es-HN"/>
-              </w:rPr>
-              <w:t>.</w:t>
+              <w:t>Num.</w:t>
             </w:r>
           </w:p>
         </w:tc>
@@ -5102,25 +4956,14 @@
                 <w:lang w:val="es-HN" w:eastAsia="es-HN"/>
               </w:rPr>
             </w:pPr>
-            <w:proofErr w:type="spellStart"/>
-            <w:r>
-              <w:rPr>
-                <w:rFonts w:ascii="Arial" w:hAnsi="Arial" w:cs="Arial"/>
-                <w:sz w:val="22"/>
-                <w:szCs w:val="22"/>
-                <w:lang w:val="es-HN" w:eastAsia="es-HN"/>
-              </w:rPr>
-              <w:t>Num</w:t>
-            </w:r>
-            <w:proofErr w:type="spellEnd"/>
-            <w:r>
-              <w:rPr>
-                <w:rFonts w:ascii="Arial" w:hAnsi="Arial" w:cs="Arial"/>
-                <w:sz w:val="22"/>
-                <w:szCs w:val="22"/>
-                <w:lang w:val="es-HN" w:eastAsia="es-HN"/>
-              </w:rPr>
-              <w:t>.</w:t>
+            <w:r>
+              <w:rPr>
+                <w:rFonts w:ascii="Arial" w:hAnsi="Arial" w:cs="Arial"/>
+                <w:sz w:val="22"/>
+                <w:szCs w:val="22"/>
+                <w:lang w:val="es-HN" w:eastAsia="es-HN"/>
+              </w:rPr>
+              <w:t>Num.</w:t>
             </w:r>
           </w:p>
         </w:tc>
@@ -5822,19 +5665,8 @@
                 <w:szCs w:val="22"/>
                 <w:lang w:val="es-HN" w:eastAsia="es-HN"/>
               </w:rPr>
-              <w:t xml:space="preserve"> </w:t>
-            </w:r>
-            <w:proofErr w:type="gramStart"/>
-            <w:r>
-              <w:rPr>
-                <w:rFonts w:ascii="Arial" w:hAnsi="Arial" w:cs="Arial"/>
-                <w:sz w:val="22"/>
-                <w:szCs w:val="22"/>
-                <w:lang w:val="es-HN" w:eastAsia="es-HN"/>
-              </w:rPr>
-              <w:t>hora</w:t>
-            </w:r>
-            <w:proofErr w:type="gramEnd"/>
+              <w:t xml:space="preserve"> hora</w:t>
+            </w:r>
           </w:p>
         </w:tc>
       </w:tr>
@@ -5871,7 +5703,6 @@
                 <w:lang w:val="es-HN" w:eastAsia="es-HN"/>
               </w:rPr>
             </w:pPr>
-            <w:proofErr w:type="spellStart"/>
             <w:r>
               <w:rPr>
                 <w:rFonts w:ascii="Arial" w:hAnsi="Arial" w:cs="Arial"/>
@@ -5880,17 +5711,7 @@
                 <w:lang w:val="es-HN" w:eastAsia="es-HN"/>
               </w:rPr>
               <w:lastRenderedPageBreak/>
-              <w:t>Num</w:t>
-            </w:r>
-            <w:proofErr w:type="spellEnd"/>
-            <w:r>
-              <w:rPr>
-                <w:rFonts w:ascii="Arial" w:hAnsi="Arial" w:cs="Arial"/>
-                <w:sz w:val="22"/>
-                <w:szCs w:val="22"/>
-                <w:lang w:val="es-HN" w:eastAsia="es-HN"/>
-              </w:rPr>
-              <w:t>.</w:t>
+              <w:t>Num.</w:t>
             </w:r>
           </w:p>
         </w:tc>
@@ -6531,27 +6352,7 @@
                 <w:szCs w:val="22"/>
                 <w:lang w:val="es-HN" w:eastAsia="es-HN"/>
               </w:rPr>
-              <w:t xml:space="preserve"> </w:t>
-            </w:r>
-            <w:proofErr w:type="gramStart"/>
-            <w:r>
-              <w:rPr>
-                <w:rFonts w:ascii="Arial" w:hAnsi="Arial" w:cs="Arial"/>
-                <w:sz w:val="22"/>
-                <w:szCs w:val="22"/>
-                <w:lang w:val="es-HN" w:eastAsia="es-HN"/>
-              </w:rPr>
-              <w:t>hora</w:t>
-            </w:r>
-            <w:proofErr w:type="gramEnd"/>
-            <w:r>
-              <w:rPr>
-                <w:rFonts w:ascii="Arial" w:hAnsi="Arial" w:cs="Arial"/>
-                <w:sz w:val="22"/>
-                <w:szCs w:val="22"/>
-                <w:lang w:val="es-HN" w:eastAsia="es-HN"/>
-              </w:rPr>
-              <w:t xml:space="preserve"> </w:t>
+              <w:t xml:space="preserve"> hora </w:t>
             </w:r>
           </w:p>
         </w:tc>
@@ -6809,7 +6610,6 @@
                 <w:lang w:val="es-HN" w:eastAsia="es-HN"/>
               </w:rPr>
             </w:pPr>
-            <w:proofErr w:type="spellStart"/>
             <w:r>
               <w:rPr>
                 <w:rFonts w:ascii="Arial" w:hAnsi="Arial" w:cs="Arial"/>
@@ -6818,17 +6618,7 @@
                 <w:lang w:val="es-HN" w:eastAsia="es-HN"/>
               </w:rPr>
               <w:lastRenderedPageBreak/>
-              <w:t>Num</w:t>
-            </w:r>
-            <w:proofErr w:type="spellEnd"/>
-            <w:r>
-              <w:rPr>
-                <w:rFonts w:ascii="Arial" w:hAnsi="Arial" w:cs="Arial"/>
-                <w:sz w:val="22"/>
-                <w:szCs w:val="22"/>
-                <w:lang w:val="es-HN" w:eastAsia="es-HN"/>
-              </w:rPr>
-              <w:t>.</w:t>
+              <w:t>Num.</w:t>
             </w:r>
           </w:p>
         </w:tc>
@@ -7258,7 +7048,43 @@
                 <w:szCs w:val="22"/>
                 <w:lang w:val="es-HN" w:eastAsia="es-HN"/>
               </w:rPr>
-              <w:t>Botón “Cambiar Estado”: Creación de un botón que permita desactivar y reactivar al empleado.</w:t>
+              <w:t>Botón “</w:t>
+            </w:r>
+            <w:r>
+              <w:rPr>
+                <w:rFonts w:ascii="Arial" w:hAnsi="Arial" w:cs="Arial"/>
+                <w:sz w:val="22"/>
+                <w:szCs w:val="22"/>
+                <w:lang w:val="es-HN" w:eastAsia="es-HN"/>
+              </w:rPr>
+              <w:t>Desactivar</w:t>
+            </w:r>
+            <w:r>
+              <w:rPr>
+                <w:rFonts w:ascii="Arial" w:hAnsi="Arial" w:cs="Arial"/>
+                <w:sz w:val="22"/>
+                <w:szCs w:val="22"/>
+                <w:lang w:val="es-HN" w:eastAsia="es-HN"/>
+              </w:rPr>
+              <w:t>”</w:t>
+            </w:r>
+            <w:r>
+              <w:rPr>
+                <w:rFonts w:ascii="Arial" w:hAnsi="Arial" w:cs="Arial"/>
+                <w:sz w:val="22"/>
+                <w:szCs w:val="22"/>
+                <w:lang w:val="es-HN" w:eastAsia="es-HN"/>
+              </w:rPr>
+              <w:t xml:space="preserve"> o “Activar”</w:t>
+            </w:r>
+            <w:r>
+              <w:rPr>
+                <w:rFonts w:ascii="Arial" w:hAnsi="Arial" w:cs="Arial"/>
+                <w:sz w:val="22"/>
+                <w:szCs w:val="22"/>
+                <w:lang w:val="es-HN" w:eastAsia="es-HN"/>
+              </w:rPr>
+              <w:t>: Creación de un botón que permita desactivar y reactivar al empleado.</w:t>
             </w:r>
           </w:p>
         </w:tc>
@@ -7657,25 +7483,14 @@
                 <w:lang w:val="es-HN" w:eastAsia="es-HN"/>
               </w:rPr>
             </w:pPr>
-            <w:proofErr w:type="spellStart"/>
-            <w:r>
-              <w:rPr>
-                <w:rFonts w:ascii="Arial" w:hAnsi="Arial" w:cs="Arial"/>
-                <w:sz w:val="22"/>
-                <w:szCs w:val="22"/>
-                <w:lang w:val="es-HN" w:eastAsia="es-HN"/>
-              </w:rPr>
-              <w:t>Num</w:t>
-            </w:r>
-            <w:proofErr w:type="spellEnd"/>
-            <w:r>
-              <w:rPr>
-                <w:rFonts w:ascii="Arial" w:hAnsi="Arial" w:cs="Arial"/>
-                <w:sz w:val="22"/>
-                <w:szCs w:val="22"/>
-                <w:lang w:val="es-HN" w:eastAsia="es-HN"/>
-              </w:rPr>
-              <w:t>.</w:t>
+            <w:r>
+              <w:rPr>
+                <w:rFonts w:ascii="Arial" w:hAnsi="Arial" w:cs="Arial"/>
+                <w:sz w:val="22"/>
+                <w:szCs w:val="22"/>
+                <w:lang w:val="es-HN" w:eastAsia="es-HN"/>
+              </w:rPr>
+              <w:t>Num.</w:t>
             </w:r>
           </w:p>
         </w:tc>
@@ -8258,7 +8073,6 @@
                 <w:lang w:val="es-HN" w:eastAsia="es-HN"/>
               </w:rPr>
             </w:pPr>
-            <w:proofErr w:type="spellStart"/>
             <w:r>
               <w:rPr>
                 <w:rFonts w:ascii="Arial" w:hAnsi="Arial" w:cs="Arial"/>
@@ -8267,17 +8081,7 @@
                 <w:lang w:val="es-HN" w:eastAsia="es-HN"/>
               </w:rPr>
               <w:lastRenderedPageBreak/>
-              <w:t>Num</w:t>
-            </w:r>
-            <w:proofErr w:type="spellEnd"/>
-            <w:r>
-              <w:rPr>
-                <w:rFonts w:ascii="Arial" w:hAnsi="Arial" w:cs="Arial"/>
-                <w:sz w:val="22"/>
-                <w:szCs w:val="22"/>
-                <w:lang w:val="es-HN" w:eastAsia="es-HN"/>
-              </w:rPr>
-              <w:t>.</w:t>
+              <w:t>Num.</w:t>
             </w:r>
           </w:p>
         </w:tc>
@@ -9004,25 +8808,14 @@
                 <w:lang w:val="es-HN" w:eastAsia="es-HN"/>
               </w:rPr>
             </w:pPr>
-            <w:proofErr w:type="spellStart"/>
-            <w:r>
-              <w:rPr>
-                <w:rFonts w:ascii="Arial" w:hAnsi="Arial" w:cs="Arial"/>
-                <w:sz w:val="22"/>
-                <w:szCs w:val="22"/>
-                <w:lang w:val="es-HN" w:eastAsia="es-HN"/>
-              </w:rPr>
-              <w:t>Num</w:t>
-            </w:r>
-            <w:proofErr w:type="spellEnd"/>
-            <w:r>
-              <w:rPr>
-                <w:rFonts w:ascii="Arial" w:hAnsi="Arial" w:cs="Arial"/>
-                <w:sz w:val="22"/>
-                <w:szCs w:val="22"/>
-                <w:lang w:val="es-HN" w:eastAsia="es-HN"/>
-              </w:rPr>
-              <w:t>.</w:t>
+            <w:r>
+              <w:rPr>
+                <w:rFonts w:ascii="Arial" w:hAnsi="Arial" w:cs="Arial"/>
+                <w:sz w:val="22"/>
+                <w:szCs w:val="22"/>
+                <w:lang w:val="es-HN" w:eastAsia="es-HN"/>
+              </w:rPr>
+              <w:t>Num.</w:t>
             </w:r>
           </w:p>
         </w:tc>
@@ -9621,19 +9414,8 @@
                 <w:szCs w:val="22"/>
                 <w:lang w:val="en-US" w:eastAsia="es-HN"/>
               </w:rPr>
-              <w:t xml:space="preserve"> 30 </w:t>
-            </w:r>
-            <w:proofErr w:type="spellStart"/>
-            <w:r>
-              <w:rPr>
-                <w:rFonts w:ascii="Arial" w:hAnsi="Arial" w:cs="Arial"/>
-                <w:sz w:val="22"/>
-                <w:szCs w:val="22"/>
-                <w:lang w:val="en-US" w:eastAsia="es-HN"/>
-              </w:rPr>
-              <w:t>minutos</w:t>
-            </w:r>
-            <w:proofErr w:type="spellEnd"/>
+              <w:t xml:space="preserve"> 30 minutos</w:t>
+            </w:r>
           </w:p>
         </w:tc>
       </w:tr>
@@ -9714,7 +9496,6 @@
                 <w:lang w:val="es-HN" w:eastAsia="es-HN"/>
               </w:rPr>
             </w:pPr>
-            <w:proofErr w:type="spellStart"/>
             <w:r>
               <w:rPr>
                 <w:rFonts w:ascii="Arial" w:hAnsi="Arial" w:cs="Arial"/>
@@ -9723,17 +9504,7 @@
                 <w:lang w:val="es-HN" w:eastAsia="es-HN"/>
               </w:rPr>
               <w:lastRenderedPageBreak/>
-              <w:t>Num</w:t>
-            </w:r>
-            <w:proofErr w:type="spellEnd"/>
-            <w:r>
-              <w:rPr>
-                <w:rFonts w:ascii="Arial" w:hAnsi="Arial" w:cs="Arial"/>
-                <w:sz w:val="22"/>
-                <w:szCs w:val="22"/>
-                <w:lang w:val="es-HN" w:eastAsia="es-HN"/>
-              </w:rPr>
-              <w:t>.</w:t>
+              <w:t>Num.</w:t>
             </w:r>
           </w:p>
         </w:tc>
@@ -10440,25 +10211,14 @@
                 <w:lang w:val="es-HN" w:eastAsia="es-HN"/>
               </w:rPr>
             </w:pPr>
-            <w:proofErr w:type="spellStart"/>
-            <w:r>
-              <w:rPr>
-                <w:rFonts w:ascii="Arial" w:hAnsi="Arial" w:cs="Arial"/>
-                <w:sz w:val="22"/>
-                <w:szCs w:val="22"/>
-                <w:lang w:val="es-HN" w:eastAsia="es-HN"/>
-              </w:rPr>
-              <w:t>Num</w:t>
-            </w:r>
-            <w:proofErr w:type="spellEnd"/>
-            <w:r>
-              <w:rPr>
-                <w:rFonts w:ascii="Arial" w:hAnsi="Arial" w:cs="Arial"/>
-                <w:sz w:val="22"/>
-                <w:szCs w:val="22"/>
-                <w:lang w:val="es-HN" w:eastAsia="es-HN"/>
-              </w:rPr>
-              <w:t>.</w:t>
+            <w:r>
+              <w:rPr>
+                <w:rFonts w:ascii="Arial" w:hAnsi="Arial" w:cs="Arial"/>
+                <w:sz w:val="22"/>
+                <w:szCs w:val="22"/>
+                <w:lang w:val="es-HN" w:eastAsia="es-HN"/>
+              </w:rPr>
+              <w:t>Num.</w:t>
             </w:r>
           </w:p>
         </w:tc>

</xml_diff>